<commit_message>
ajustes no documento de texto
</commit_message>
<xml_diff>
--- a/seminario/word/Seminário Inteligência Artificial - Visão Computacional .docx
+++ b/seminario/word/Seminário Inteligência Artificial - Visão Computacional .docx
@@ -63,25 +63,14 @@
           <w:lang w:val="pt-BR"/>
         </w:rPr>
       </w:pPr>
-      <w:proofErr w:type="spellStart"/>
-      <w:r>
-        <w:rPr>
-          <w:rFonts w:ascii="Times New Roman" w:eastAsia="Times New Roman" w:hAnsi="Times New Roman" w:cs="Times New Roman"/>
-          <w:sz w:val="18"/>
-          <w:szCs w:val="18"/>
-          <w:lang w:val="pt-BR"/>
-        </w:rPr>
-        <w:t>Adriner</w:t>
-      </w:r>
-      <w:proofErr w:type="spellEnd"/>
-      <w:r>
-        <w:rPr>
-          <w:rFonts w:ascii="Times New Roman" w:eastAsia="Times New Roman" w:hAnsi="Times New Roman" w:cs="Times New Roman"/>
-          <w:sz w:val="18"/>
-          <w:szCs w:val="18"/>
-          <w:lang w:val="pt-BR"/>
-        </w:rPr>
-        <w:t xml:space="preserve"> Maranho de Andrade</w:t>
+      <w:r>
+        <w:rPr>
+          <w:rFonts w:ascii="Times New Roman" w:eastAsia="Times New Roman" w:hAnsi="Times New Roman" w:cs="Times New Roman"/>
+          <w:sz w:val="18"/>
+          <w:szCs w:val="18"/>
+          <w:lang w:val="pt-BR"/>
+        </w:rPr>
+        <w:t>Adriner Maranho de Andrade</w:t>
       </w:r>
     </w:p>
     <w:p>
@@ -313,16 +302,7 @@
           <w:szCs w:val="18"/>
           <w:lang w:val="pt-BR"/>
         </w:rPr>
-        <w:t>Centro de Ciênci</w:t>
-      </w:r>
-      <w:r>
-        <w:rPr>
-          <w:rFonts w:ascii="Times New Roman" w:eastAsia="Times New Roman" w:hAnsi="Times New Roman" w:cs="Times New Roman"/>
-          <w:sz w:val="18"/>
-          <w:szCs w:val="18"/>
-          <w:lang w:val="pt-BR"/>
-        </w:rPr>
-        <w:t>as Exatas e Naturais</w:t>
+        <w:t>Centro de Ciências Exatas e Naturais</w:t>
       </w:r>
     </w:p>
     <w:p>
@@ -417,17 +397,7 @@
           <w:szCs w:val="18"/>
           <w:lang w:val="pt-BR"/>
         </w:rPr>
-        <w:t>Este trabalho apresenta alguns conceitos relacionados à visão computacional e sua aplicação no cenário atual. Há cada ano que passa, a computação se</w:t>
-      </w:r>
-      <w:r>
-        <w:rPr>
-          <w:rFonts w:ascii="Times New Roman" w:eastAsia="Times New Roman" w:hAnsi="Times New Roman" w:cs="Times New Roman"/>
-          <w:b/>
-          <w:sz w:val="18"/>
-          <w:szCs w:val="18"/>
-          <w:lang w:val="pt-BR"/>
-        </w:rPr>
-        <w:t xml:space="preserve"> moderniza, sendo a visão computacional um dos ramos de grande impacto neste processo de modernização. A extração de informação através de imagens pode ajudar</w:t>
+        <w:t>Este trabalho apresenta alguns conceitos relacionados à visão computacional e sua aplicação no cenário atual. Há cada ano que passa, a computação se moderniza, sendo a visão computacional um dos ramos de grande impacto neste processo de modernização. A extração de informação através de imagens pode ajudar</w:t>
       </w:r>
       <w:r>
         <w:rPr>
@@ -480,17 +450,7 @@
           <w:szCs w:val="18"/>
           <w:lang w:val="pt-BR"/>
         </w:rPr>
-        <w:t>identificar tumores, produzir carros autônomos e agilizar processos que antes eram feitos somen</w:t>
-      </w:r>
-      <w:r>
-        <w:rPr>
-          <w:rFonts w:ascii="Times New Roman" w:eastAsia="Times New Roman" w:hAnsi="Times New Roman" w:cs="Times New Roman"/>
-          <w:b/>
-          <w:sz w:val="18"/>
-          <w:szCs w:val="18"/>
-          <w:lang w:val="pt-BR"/>
-        </w:rPr>
-        <w:t>te de maneira orgânica e manual.</w:t>
+        <w:t>identificar tumores, produzir carros autônomos e agilizar processos que antes eram feitos somente de maneira orgânica e manual.</w:t>
       </w:r>
     </w:p>
     <w:p>
@@ -602,72 +562,41 @@
         </w:rPr>
         <w:t xml:space="preserve">A visão computacional é um ramo da computação que começou desde a década de 1960, com Larry Roberts. Porém, vem se popularizando e ganhando ainda mais força recentemente à medida que </w:t>
       </w:r>
-      <w:proofErr w:type="gramStart"/>
-      <w:r>
-        <w:rPr>
-          <w:rFonts w:ascii="Times New Roman" w:eastAsia="Times New Roman" w:hAnsi="Times New Roman" w:cs="Times New Roman"/>
-          <w:sz w:val="20"/>
-          <w:szCs w:val="20"/>
-          <w:lang w:val="pt-BR"/>
-        </w:rPr>
-        <w:t>o poder de processamento dos computadores aumentam</w:t>
-      </w:r>
-      <w:proofErr w:type="gramEnd"/>
-      <w:r>
-        <w:rPr>
-          <w:rFonts w:ascii="Times New Roman" w:eastAsia="Times New Roman" w:hAnsi="Times New Roman" w:cs="Times New Roman"/>
-          <w:sz w:val="20"/>
-          <w:szCs w:val="20"/>
-          <w:lang w:val="pt-BR"/>
-        </w:rPr>
-        <w:t xml:space="preserve">, mais ferramentas são </w:t>
-      </w:r>
-      <w:r>
-        <w:rPr>
-          <w:rFonts w:ascii="Times New Roman" w:eastAsia="Times New Roman" w:hAnsi="Times New Roman" w:cs="Times New Roman"/>
-          <w:sz w:val="20"/>
-          <w:szCs w:val="20"/>
-          <w:lang w:val="pt-BR"/>
-        </w:rPr>
-        <w:t xml:space="preserve">construídas, e assim, consequentemente, as possibilidades de aplicações no mundo real. O principal objetivo da </w:t>
-      </w:r>
-      <w:proofErr w:type="spellStart"/>
-      <w:r>
-        <w:rPr>
-          <w:rFonts w:ascii="Times New Roman" w:eastAsia="Times New Roman" w:hAnsi="Times New Roman" w:cs="Times New Roman"/>
-          <w:sz w:val="20"/>
-          <w:szCs w:val="20"/>
-          <w:lang w:val="pt-BR"/>
-        </w:rPr>
-        <w:t>area</w:t>
-      </w:r>
-      <w:proofErr w:type="spellEnd"/>
-      <w:r>
-        <w:rPr>
-          <w:rFonts w:ascii="Times New Roman" w:eastAsia="Times New Roman" w:hAnsi="Times New Roman" w:cs="Times New Roman"/>
-          <w:sz w:val="20"/>
-          <w:szCs w:val="20"/>
-          <w:lang w:val="pt-BR"/>
-        </w:rPr>
-        <w:t>, é conseguir transformar uma imagem em informação. O processamento de imagens, podemos dizer então, que é uma etapa dentro de um processo ex</w:t>
-      </w:r>
-      <w:r>
-        <w:rPr>
-          <w:rFonts w:ascii="Times New Roman" w:eastAsia="Times New Roman" w:hAnsi="Times New Roman" w:cs="Times New Roman"/>
-          <w:sz w:val="20"/>
-          <w:szCs w:val="20"/>
-          <w:lang w:val="pt-BR"/>
-        </w:rPr>
-        <w:t xml:space="preserve">tremamente complexo. Já se é possível atingir resultados notórios, mas o almejado é conseguir atingir um nível onde seja possível compreender informações da mesma maneira, senão melhor, que somos capazes com a arquitetura visual orgânica presente em nosso </w:t>
-      </w:r>
-      <w:r>
-        <w:rPr>
-          <w:rFonts w:ascii="Times New Roman" w:eastAsia="Times New Roman" w:hAnsi="Times New Roman" w:cs="Times New Roman"/>
-          <w:sz w:val="20"/>
-          <w:szCs w:val="20"/>
-          <w:lang w:val="pt-BR"/>
-        </w:rPr>
-        <w:t>corpo.</w:t>
+      <w:r>
+        <w:rPr>
+          <w:rFonts w:ascii="Times New Roman" w:eastAsia="Times New Roman" w:hAnsi="Times New Roman" w:cs="Times New Roman"/>
+          <w:sz w:val="20"/>
+          <w:szCs w:val="20"/>
+          <w:lang w:val="pt-BR"/>
+        </w:rPr>
+        <w:t>o poder de processamento dos computadores aumenta</w:t>
+      </w:r>
+      <w:r>
+        <w:rPr>
+          <w:rFonts w:ascii="Times New Roman" w:eastAsia="Times New Roman" w:hAnsi="Times New Roman" w:cs="Times New Roman"/>
+          <w:sz w:val="20"/>
+          <w:szCs w:val="20"/>
+          <w:lang w:val="pt-BR"/>
+        </w:rPr>
+        <w:t xml:space="preserve">, mais ferramentas são construídas, e assim, consequentemente, as possibilidades de aplicações no mundo real. O principal objetivo da </w:t>
+      </w:r>
+      <w:r>
+        <w:rPr>
+          <w:rFonts w:ascii="Times New Roman" w:eastAsia="Times New Roman" w:hAnsi="Times New Roman" w:cs="Times New Roman"/>
+          <w:sz w:val="20"/>
+          <w:szCs w:val="20"/>
+          <w:lang w:val="pt-BR"/>
+        </w:rPr>
+        <w:t>área</w:t>
+      </w:r>
+      <w:r>
+        <w:rPr>
+          <w:rFonts w:ascii="Times New Roman" w:eastAsia="Times New Roman" w:hAnsi="Times New Roman" w:cs="Times New Roman"/>
+          <w:sz w:val="20"/>
+          <w:szCs w:val="20"/>
+          <w:lang w:val="pt-BR"/>
+        </w:rPr>
+        <w:t>, é conseguir transformar uma imagem em informação. O processamento de imagens, podemos dizer então, que é uma etapa dentro de um processo extremamente complexo. Já se é possível atingir resultados notórios, mas o almejado é conseguir atingir um nível onde seja possível compreender informações da mesma maneira, senão melhor, que somos capazes com a arquitetura visual orgânica presente em nosso corpo.</w:t>
       </w:r>
     </w:p>
     <w:p>
@@ -743,36 +672,7 @@
           <w:szCs w:val="20"/>
           <w:lang w:val="pt-BR"/>
         </w:rPr>
-        <w:t xml:space="preserve"> ser subentendida em duas vertentes. A primeira, a partir de um ponto de vista biológico, se trata de uma implementação artificial do mecanismo presente no nosso corpo. Já de um ponto de vista de engenharia da com</w:t>
-      </w:r>
-      <w:r>
-        <w:rPr>
-          <w:rFonts w:ascii="Times New Roman" w:eastAsia="Times New Roman" w:hAnsi="Times New Roman" w:cs="Times New Roman"/>
-          <w:sz w:val="20"/>
-          <w:szCs w:val="20"/>
-          <w:lang w:val="pt-BR"/>
-        </w:rPr>
-        <w:t xml:space="preserve">putação, se trata de a criação de mecanismos que podem </w:t>
-      </w:r>
-      <w:proofErr w:type="spellStart"/>
-      <w:r>
-        <w:rPr>
-          <w:rFonts w:ascii="Times New Roman" w:eastAsia="Times New Roman" w:hAnsi="Times New Roman" w:cs="Times New Roman"/>
-          <w:sz w:val="20"/>
-          <w:szCs w:val="20"/>
-          <w:lang w:val="pt-BR"/>
-        </w:rPr>
-        <w:t>performar</w:t>
-      </w:r>
-      <w:proofErr w:type="spellEnd"/>
-      <w:r>
-        <w:rPr>
-          <w:rFonts w:ascii="Times New Roman" w:eastAsia="Times New Roman" w:hAnsi="Times New Roman" w:cs="Times New Roman"/>
-          <w:sz w:val="20"/>
-          <w:szCs w:val="20"/>
-          <w:lang w:val="pt-BR"/>
-        </w:rPr>
-        <w:t xml:space="preserve"> as mesmas atividades que o olho humano [1]. Basicamente, a visão computacional, visa a interpretação do conteúdo das imagens. O nosso mecanismo visual, é altamente </w:t>
+        <w:t xml:space="preserve"> ser subentendida em duas vertentes. A primeira, a partir de um ponto de vista biológico, se trata de uma implementação artificial do mecanismo presente no nosso corpo. Já de um ponto de vista de engenharia da computação, se trata de a criação de mecanismos que podem performar as mesmas atividades que o olho humano [1]. Basicamente, a visão computacional, visa a interpretação do conteúdo das imagens. O nosso mecanismo visual, é altamente </w:t>
       </w:r>
     </w:p>
     <w:p>
@@ -791,7 +691,7 @@
           <w:noProof/>
         </w:rPr>
         <w:drawing>
-          <wp:anchor distT="0" distB="0" distL="0" distR="0" simplePos="0" relativeHeight="251658240" behindDoc="0" locked="0" layoutInCell="1" hidden="0" allowOverlap="1">
+          <wp:anchor distT="0" distB="0" distL="0" distR="0" simplePos="0" relativeHeight="251658240" behindDoc="0" locked="0" layoutInCell="1" hidden="0" allowOverlap="1" wp14:anchorId="2E03AA16" wp14:editId="5DA0CEF4">
             <wp:simplePos x="0" y="0"/>
             <wp:positionH relativeFrom="column">
               <wp:posOffset>462280</wp:posOffset>
@@ -841,34 +741,7 @@
           <w:szCs w:val="20"/>
           <w:lang w:val="pt-BR"/>
         </w:rPr>
-        <w:t>desenvolvido e apresenta gr</w:t>
-      </w:r>
-      <w:r>
-        <w:rPr>
-          <w:rFonts w:ascii="Times New Roman" w:eastAsia="Times New Roman" w:hAnsi="Times New Roman" w:cs="Times New Roman"/>
-          <w:sz w:val="20"/>
-          <w:szCs w:val="20"/>
-          <w:lang w:val="pt-BR"/>
-        </w:rPr>
-        <w:t>ande capacidade de reconhecimento de padrões e de interpretação em cima daquilo que vemos. Isso nos coloca em vantagem em diversas situações, porém, em alguns casos, podemos ser superados pelas máquinas. Isso porque o foco de uma máquina em determinada ati</w:t>
-      </w:r>
-      <w:r>
-        <w:rPr>
-          <w:rFonts w:ascii="Times New Roman" w:eastAsia="Times New Roman" w:hAnsi="Times New Roman" w:cs="Times New Roman"/>
-          <w:sz w:val="20"/>
-          <w:szCs w:val="20"/>
-          <w:lang w:val="pt-BR"/>
-        </w:rPr>
-        <w:t>vidade pode ser maior, e todos os seus recursos direcionados para uma determinada atividade, o que é muito difícil de acontecer com o corpo humano que lida com diversas atividades ocorrendo em paralelo. Além disso, existem cenários em que o cérebro é de ce</w:t>
-      </w:r>
-      <w:r>
-        <w:rPr>
-          <w:rFonts w:ascii="Times New Roman" w:eastAsia="Times New Roman" w:hAnsi="Times New Roman" w:cs="Times New Roman"/>
-          <w:sz w:val="20"/>
-          <w:szCs w:val="20"/>
-          <w:lang w:val="pt-BR"/>
-        </w:rPr>
-        <w:t>rto modo limitado ou acaba se confundindo na tentativa de aplicar mecanismos de correção ou interpretar a realidade. As “fig. 1” e “fig.2” abaixo, representam bem este cenário.</w:t>
+        <w:t>desenvolvido e apresenta grande capacidade de reconhecimento de padrões e de interpretação em cima daquilo que vemos. Isso nos coloca em vantagem em diversas situações, porém, em alguns casos, podemos ser superados pelas máquinas. Isso porque o foco de uma máquina em determinada atividade pode ser maior, e todos os seus recursos direcionados para uma determinada atividade, o que é muito difícil de acontecer com o corpo humano que lida com diversas atividades ocorrendo em paralelo. Além disso, existem cenários em que o cérebro é de certo modo limitado ou acaba se confundindo na tentativa de aplicar mecanismos de correção ou interpretar a realidade. As “fig. 1” e “fig.2” abaixo, representam bem este cenário.</w:t>
       </w:r>
     </w:p>
     <w:p>
@@ -894,15 +767,13 @@
           <w:szCs w:val="16"/>
         </w:rPr>
       </w:pPr>
-      <w:bookmarkStart w:id="0" w:name="_GoBack"/>
-      <w:bookmarkEnd w:id="0"/>
       <w:r>
         <w:rPr>
           <w:noProof/>
         </w:rPr>
         <w:lastRenderedPageBreak/>
         <w:drawing>
-          <wp:anchor distT="0" distB="0" distL="0" distR="0" simplePos="0" relativeHeight="251659264" behindDoc="0" locked="0" layoutInCell="1" hidden="0" allowOverlap="1">
+          <wp:anchor distT="0" distB="0" distL="0" distR="0" simplePos="0" relativeHeight="251659264" behindDoc="0" locked="0" layoutInCell="1" hidden="0" allowOverlap="1" wp14:anchorId="7D3052FC" wp14:editId="41EC806A">
             <wp:simplePos x="0" y="0"/>
             <wp:positionH relativeFrom="column">
               <wp:posOffset>104928</wp:posOffset>
@@ -952,16 +823,7 @@
           <w:szCs w:val="16"/>
           <w:lang w:val="pt-BR"/>
         </w:rPr>
-        <w:t>Fig. 1. As duas retas horizontais possuem o mesmo comprimento, mas a percepçã</w:t>
-      </w:r>
-      <w:r>
-        <w:rPr>
-          <w:rFonts w:ascii="Times New Roman" w:eastAsia="Times New Roman" w:hAnsi="Times New Roman" w:cs="Times New Roman"/>
-          <w:sz w:val="16"/>
-          <w:szCs w:val="16"/>
-          <w:lang w:val="pt-BR"/>
-        </w:rPr>
-        <w:t xml:space="preserve">o é de que possuem tamanhos diferentes [2]. </w:t>
+        <w:t xml:space="preserve">Fig. 1. As duas retas horizontais possuem o mesmo comprimento, mas a percepção é de que possuem tamanhos diferentes [2]. </w:t>
       </w:r>
       <w:proofErr w:type="spellStart"/>
       <w:r>
@@ -1047,16 +909,7 @@
           <w:szCs w:val="16"/>
           <w:lang w:val="pt-BR"/>
         </w:rPr>
-        <w:t>Contar a quantidade de ‘X’ vermelhos no lado esquerdo é uma tarefa muito mais fácil do que no lado direito devido a grande quan</w:t>
-      </w:r>
-      <w:r>
-        <w:rPr>
-          <w:rFonts w:ascii="Times New Roman" w:eastAsia="Times New Roman" w:hAnsi="Times New Roman" w:cs="Times New Roman"/>
-          <w:sz w:val="16"/>
-          <w:szCs w:val="16"/>
-          <w:lang w:val="pt-BR"/>
-        </w:rPr>
-        <w:t xml:space="preserve">tidade de percepções paralelas [2]. Isso é uma tarefa que certamente a máquina poderia desempenhar um melhor papel que o cérebro humano.  </w:t>
+        <w:t xml:space="preserve">Contar a quantidade de ‘X’ vermelhos no lado esquerdo é uma tarefa muito mais fácil do que no lado direito devido a grande quantidade de percepções paralelas [2]. Isso é uma tarefa que certamente a máquina poderia desempenhar um melhor papel que o cérebro humano.  </w:t>
       </w:r>
       <w:proofErr w:type="spellStart"/>
       <w:r>
@@ -1164,13 +1017,13 @@
           <w:noProof/>
         </w:rPr>
         <w:drawing>
-          <wp:anchor distT="0" distB="0" distL="0" distR="0" simplePos="0" relativeHeight="251661312" behindDoc="0" locked="0" layoutInCell="1" hidden="0" allowOverlap="1">
+          <wp:anchor distT="0" distB="0" distL="0" distR="0" simplePos="0" relativeHeight="251661312" behindDoc="0" locked="0" layoutInCell="1" hidden="0" allowOverlap="1" wp14:anchorId="29072785" wp14:editId="079E2096">
             <wp:simplePos x="0" y="0"/>
             <wp:positionH relativeFrom="column">
-              <wp:posOffset>-217170</wp:posOffset>
+              <wp:posOffset>-342265</wp:posOffset>
             </wp:positionH>
             <wp:positionV relativeFrom="paragraph">
-              <wp:posOffset>2592550</wp:posOffset>
+              <wp:posOffset>2858770</wp:posOffset>
             </wp:positionV>
             <wp:extent cx="1924711" cy="1466850"/>
             <wp:effectExtent l="0" t="0" r="0" b="0"/>
@@ -1214,25 +1067,43 @@
           <w:szCs w:val="20"/>
           <w:lang w:val="pt-BR"/>
         </w:rPr>
-        <w:t>A visão computacional vem se desenvolvendo desde a década de 1960, onde em uma tese de Ph.D. de Larry Roberts, levantou a possibilidade de extrair informações geométricas tridimensionais a partir de um plano de somente duas dimensões contendo blocos geomét</w:t>
-      </w:r>
-      <w:r>
-        <w:rPr>
-          <w:rFonts w:ascii="Times New Roman" w:eastAsia="Times New Roman" w:hAnsi="Times New Roman" w:cs="Times New Roman"/>
-          <w:sz w:val="20"/>
-          <w:szCs w:val="20"/>
-          <w:lang w:val="pt-BR"/>
-        </w:rPr>
-        <w:t>ricos de faces planas (poliedros). A partir deste momento, diversos pesquisadores se basearam no seu trabalho e se desenvolveram dentro do ramo de visão computacional, trazendo novos trabalhos para a área. Técnicas como a detecção de vértices e segmentação</w:t>
-      </w:r>
-      <w:r>
-        <w:rPr>
-          <w:rFonts w:ascii="Times New Roman" w:eastAsia="Times New Roman" w:hAnsi="Times New Roman" w:cs="Times New Roman"/>
-          <w:sz w:val="20"/>
-          <w:szCs w:val="20"/>
-          <w:lang w:val="pt-BR"/>
-        </w:rPr>
-        <w:t xml:space="preserve"> foram essenciais na análise de imagens do mundo real [1]. Segmentação trata-se da capacidade de distinguir objetos diferentes na imagem, e conforme o próprio nome, segmentá-los como dado de um plano 2D.</w:t>
+        <w:t xml:space="preserve">A visão computacional vem se desenvolvendo desde a década de 1960, onde em uma tese de Ph.D. de Larry Roberts, levantou a possibilidade de extrair informações geométricas tridimensionais a partir de um plano de somente duas dimensões contendo blocos geométricos de faces planas (poliedros). </w:t>
+      </w:r>
+      <w:r>
+        <w:rPr>
+          <w:rFonts w:ascii="Times New Roman" w:eastAsia="Times New Roman" w:hAnsi="Times New Roman" w:cs="Times New Roman"/>
+          <w:sz w:val="20"/>
+          <w:szCs w:val="20"/>
+          <w:lang w:val="pt-BR"/>
+        </w:rPr>
+        <w:t>D</w:t>
+      </w:r>
+      <w:r>
+        <w:rPr>
+          <w:rFonts w:ascii="Times New Roman" w:eastAsia="Times New Roman" w:hAnsi="Times New Roman" w:cs="Times New Roman"/>
+          <w:sz w:val="20"/>
+          <w:szCs w:val="20"/>
+          <w:lang w:val="pt-BR"/>
+        </w:rPr>
+        <w:t xml:space="preserve">iversos pesquisadores se basearam no seu trabalho e se desenvolveram dentro do ramo de visão computacional, trazendo novos trabalhos para a área. Técnicas </w:t>
+      </w:r>
+      <w:r>
+        <w:rPr>
+          <w:rFonts w:ascii="Times New Roman" w:eastAsia="Times New Roman" w:hAnsi="Times New Roman" w:cs="Times New Roman"/>
+          <w:sz w:val="20"/>
+          <w:szCs w:val="20"/>
+          <w:lang w:val="pt-BR"/>
+        </w:rPr>
+        <w:t xml:space="preserve">desempenhadas nesse trabalho </w:t>
+      </w:r>
+      <w:r>
+        <w:rPr>
+          <w:rFonts w:ascii="Times New Roman" w:eastAsia="Times New Roman" w:hAnsi="Times New Roman" w:cs="Times New Roman"/>
+          <w:sz w:val="20"/>
+          <w:szCs w:val="20"/>
+          <w:lang w:val="pt-BR"/>
+        </w:rPr>
+        <w:t>como a detecção de vértices e segmentação foram essenciais na análise de imagens do mundo real [1]. Segmentação trata-se da capacidade de distinguir objetos diferentes na imagem, e conforme o próprio nome, segmentá-los como dado de um plano 2D.</w:t>
       </w:r>
     </w:p>
     <w:p>
@@ -1253,16 +1124,7 @@
           <w:szCs w:val="16"/>
           <w:lang w:val="pt-BR"/>
         </w:rPr>
-        <w:t>Fig. 3. Cubos e triângulos são exemplos de poliedros</w:t>
-      </w:r>
-      <w:r>
-        <w:rPr>
-          <w:rFonts w:ascii="Times New Roman" w:eastAsia="Times New Roman" w:hAnsi="Times New Roman" w:cs="Times New Roman"/>
-          <w:sz w:val="16"/>
-          <w:szCs w:val="16"/>
-          <w:lang w:val="pt-BR"/>
-        </w:rPr>
-        <w:t>. Elaborado pelos autores.</w:t>
+        <w:t>Fig. 3. Cubos e triângulos são exemplos de poliedros. Elaborado pelos autores.</w:t>
       </w:r>
     </w:p>
     <w:p>
@@ -1284,25 +1146,7 @@
           <w:szCs w:val="20"/>
           <w:lang w:val="pt-BR"/>
         </w:rPr>
-        <w:t>Atualmente, as pesquisas do ramo estão altamente focadas na aplicação de aprendizado de máquina juntamente com técnicas de visão computacional. Para auxiliar este processo, também está crescendo a quantidade de dados caracteriz</w:t>
-      </w:r>
-      <w:r>
-        <w:rPr>
-          <w:rFonts w:ascii="Times New Roman" w:eastAsia="Times New Roman" w:hAnsi="Times New Roman" w:cs="Times New Roman"/>
-          <w:sz w:val="20"/>
-          <w:szCs w:val="20"/>
-          <w:lang w:val="pt-BR"/>
-        </w:rPr>
-        <w:t>ados (ou rotulados) disponíveis pela internet, permitindo aumentar a capacidade de análise de imagens sem supervisão humana [2]. Com a melhoria na análise de objetos, vem se trabalhando também na área, a análise de cenários. Neste caso, se buscaria compree</w:t>
-      </w:r>
-      <w:r>
-        <w:rPr>
-          <w:rFonts w:ascii="Times New Roman" w:eastAsia="Times New Roman" w:hAnsi="Times New Roman" w:cs="Times New Roman"/>
-          <w:sz w:val="20"/>
-          <w:szCs w:val="20"/>
-          <w:lang w:val="pt-BR"/>
-        </w:rPr>
-        <w:t>nder a relação entre os objetos e seus possíveis estados, como por exemplo, diferenciar uma pessoa pulando de uma pessoa parada.</w:t>
+        <w:t>Atualmente, as pesquisas do ramo estão altamente focadas na aplicação de aprendizado de máquina juntamente com técnicas de visão computacional. Para auxiliar este processo, também está crescendo a quantidade de dados caracterizados (ou rotulados) disponíveis pela internet, permitindo aumentar a capacidade de análise de imagens sem supervisão humana [2]. Com a melhoria na análise de objetos, vem se trabalhando também na área, a análise de cenários. Neste caso, se buscaria compreender a relação entre os objetos e seus possíveis estados, como por exemplo, diferenciar uma pessoa pulando de uma pessoa parada.</w:t>
       </w:r>
     </w:p>
     <w:p>
@@ -1372,16 +1216,7 @@
           <w:szCs w:val="20"/>
           <w:lang w:val="pt-BR"/>
         </w:rPr>
-        <w:t xml:space="preserve"> para o córte</w:t>
-      </w:r>
-      <w:r>
-        <w:rPr>
-          <w:rFonts w:ascii="Times New Roman" w:eastAsia="Times New Roman" w:hAnsi="Times New Roman" w:cs="Times New Roman"/>
-          <w:sz w:val="20"/>
-          <w:szCs w:val="20"/>
-          <w:lang w:val="pt-BR"/>
-        </w:rPr>
-        <w:t xml:space="preserve">x cerebral que por sua vez efetua funções dentre elas o reconhecer, analisar e obter padrões para tomar a melhor decisão, passamos bastante tempo de nossas vidas repetindo este processo e o aperfeiçoando. O qual para </w:t>
+        <w:t xml:space="preserve"> para o córtex cerebral que por sua vez efetua funções dentre elas o reconhecer, analisar e obter padrões para tomar a melhor decisão, passamos bastante tempo de nossas vidas repetindo este processo e o aperfeiçoando. O qual para </w:t>
       </w:r>
       <w:proofErr w:type="spellStart"/>
       <w:r>
@@ -1518,13 +1353,13 @@
           <w:noProof/>
         </w:rPr>
         <w:drawing>
-          <wp:anchor distT="114300" distB="114300" distL="114300" distR="114300" simplePos="0" relativeHeight="251660288" behindDoc="0" locked="0" layoutInCell="1" hidden="0" allowOverlap="1">
+          <wp:anchor distT="114300" distB="114300" distL="114300" distR="114300" simplePos="0" relativeHeight="251660288" behindDoc="0" locked="0" layoutInCell="1" hidden="0" allowOverlap="1" wp14:anchorId="6700A625" wp14:editId="6B69F13A">
             <wp:simplePos x="0" y="0"/>
             <wp:positionH relativeFrom="column">
-              <wp:posOffset>-1590675</wp:posOffset>
+              <wp:posOffset>-1619250</wp:posOffset>
             </wp:positionH>
             <wp:positionV relativeFrom="paragraph">
-              <wp:posOffset>1498688</wp:posOffset>
+              <wp:posOffset>1355725</wp:posOffset>
             </wp:positionV>
             <wp:extent cx="1416555" cy="1462088"/>
             <wp:effectExtent l="0" t="0" r="0" b="0"/>
@@ -1569,7 +1404,7 @@
           <w:szCs w:val="20"/>
         </w:rPr>
         <w:drawing>
-          <wp:inline distT="114300" distB="114300" distL="114300" distR="114300">
+          <wp:inline distT="114300" distB="114300" distL="114300" distR="114300" wp14:anchorId="657A81C6" wp14:editId="27D18769">
             <wp:extent cx="2895600" cy="2448910"/>
             <wp:effectExtent l="0" t="0" r="0" b="2540"/>
             <wp:docPr id="5" name="image4.png"/>
@@ -1622,6 +1457,7 @@
           <w:sz w:val="16"/>
           <w:szCs w:val="16"/>
         </w:rPr>
+        <w:lastRenderedPageBreak/>
         <w:t xml:space="preserve">Fig 4. The three R's of </w:t>
       </w:r>
       <w:proofErr w:type="spellStart"/>
@@ -1676,15 +1512,7 @@
           <w:sz w:val="16"/>
           <w:szCs w:val="16"/>
         </w:rPr>
-        <w:t xml:space="preserve"> Jitendra </w:t>
-      </w:r>
-      <w:r>
-        <w:rPr>
-          <w:rFonts w:ascii="Times New Roman" w:eastAsia="Times New Roman" w:hAnsi="Times New Roman" w:cs="Times New Roman"/>
-          <w:sz w:val="16"/>
-          <w:szCs w:val="16"/>
-        </w:rPr>
-        <w:t xml:space="preserve">Malik [3]. </w:t>
+        <w:t xml:space="preserve"> Jitendra Malik [3]. </w:t>
       </w:r>
       <w:proofErr w:type="spellStart"/>
       <w:r>
@@ -1733,7 +1561,6 @@
           <w:szCs w:val="18"/>
           <w:highlight w:val="white"/>
         </w:rPr>
-        <w:lastRenderedPageBreak/>
         <w:t xml:space="preserve">  </w:t>
       </w:r>
       <w:r>
@@ -1753,17 +1580,7 @@
           <w:highlight w:val="white"/>
           <w:lang w:val="pt-BR"/>
         </w:rPr>
-        <w:t>Estes fatores mostrados acima se assemelham bastante com o processo humano de reconhecer e quantificar os objetos, ou seja, o computador recebe uma imagem e a transforma</w:t>
-      </w:r>
-      <w:r>
-        <w:rPr>
-          <w:rFonts w:ascii="Times New Roman" w:eastAsia="Times New Roman" w:hAnsi="Times New Roman" w:cs="Times New Roman"/>
-          <w:sz w:val="20"/>
-          <w:szCs w:val="20"/>
-          <w:highlight w:val="white"/>
-          <w:lang w:val="pt-BR"/>
-        </w:rPr>
-        <w:t xml:space="preserve"> em vários fragmentos e fragmentos de fragmentos que são conhecidos como camadas e após existe uma quantificação, processo conhecido como CNN (redes neurais </w:t>
+        <w:t xml:space="preserve">Estes fatores mostrados acima se assemelham bastante com o processo humano de reconhecer e quantificar os objetos, ou seja, o computador recebe uma imagem e a transforma em vários fragmentos e fragmentos de fragmentos que são conhecidos como camadas e após existe uma quantificação, processo conhecido como CNN (redes neurais </w:t>
       </w:r>
       <w:proofErr w:type="spellStart"/>
       <w:r>
@@ -1774,7 +1591,19 @@
           <w:highlight w:val="white"/>
           <w:lang w:val="pt-BR"/>
         </w:rPr>
-        <w:t>convolucionais</w:t>
+        <w:t>conv</w:t>
+      </w:r>
+      <w:bookmarkStart w:id="0" w:name="_GoBack"/>
+      <w:bookmarkEnd w:id="0"/>
+      <w:r>
+        <w:rPr>
+          <w:rFonts w:ascii="Times New Roman" w:eastAsia="Times New Roman" w:hAnsi="Times New Roman" w:cs="Times New Roman"/>
+          <w:sz w:val="20"/>
+          <w:szCs w:val="20"/>
+          <w:highlight w:val="white"/>
+          <w:lang w:val="pt-BR"/>
+        </w:rPr>
+        <w:t>olucionais</w:t>
       </w:r>
       <w:proofErr w:type="spellEnd"/>
       <w:r>
@@ -1829,17 +1658,7 @@
           <w:highlight w:val="white"/>
           <w:lang w:val="pt-BR"/>
         </w:rPr>
-        <w:t xml:space="preserve"> [4] em 1998. Esta arquitetura é demonstrada na "fig. 5", a</w:t>
-      </w:r>
-      <w:r>
-        <w:rPr>
-          <w:rFonts w:ascii="Times New Roman" w:eastAsia="Times New Roman" w:hAnsi="Times New Roman" w:cs="Times New Roman"/>
-          <w:sz w:val="20"/>
-          <w:szCs w:val="20"/>
-          <w:highlight w:val="white"/>
-          <w:lang w:val="pt-BR"/>
-        </w:rPr>
-        <w:t xml:space="preserve"> qual os melhores algoritmos e visão computacional são baseados. Conseguimos identificar na figura o processo em que uma visão computacional quantificar dados e consegue reconhecer objetos, por meio desta rede neural profunda.</w:t>
+        <w:t xml:space="preserve"> [4] em 1998. Esta arquitetura é demonstrada na "fig. 5", a qual os melhores algoritmos e visão computacional são baseados. Conseguimos identificar na figura o processo em que uma visão computacional quantificar dados e consegue reconhecer objetos, por meio desta rede neural profunda.</w:t>
       </w:r>
     </w:p>
     <w:p>
@@ -1862,7 +1681,7 @@
           <w:highlight w:val="white"/>
         </w:rPr>
         <w:drawing>
-          <wp:inline distT="114300" distB="114300" distL="114300" distR="114300">
+          <wp:inline distT="114300" distB="114300" distL="114300" distR="114300" wp14:anchorId="2C449200" wp14:editId="5DA1CF15">
             <wp:extent cx="2811517" cy="1333500"/>
             <wp:effectExtent l="0" t="0" r="0" b="0"/>
             <wp:docPr id="2" name="image7.png"/>
@@ -1924,13 +1743,6 @@
           <w:szCs w:val="16"/>
         </w:rPr>
         <w:tab/>
-      </w:r>
-      <w:r>
-        <w:rPr>
-          <w:rFonts w:ascii="Times New Roman" w:eastAsia="Times New Roman" w:hAnsi="Times New Roman" w:cs="Times New Roman"/>
-          <w:sz w:val="16"/>
-          <w:szCs w:val="16"/>
-        </w:rPr>
         <w:t>Regions</w:t>
       </w:r>
       <w:r>
@@ -2120,17 +1932,7 @@
           <w:highlight w:val="white"/>
           <w:lang w:val="pt-BR"/>
         </w:rPr>
-        <w:t>Assim que um objeto é quantificado conseguimos identificar padrões, aplicar transformações, reconhecimento e todos os outros fatores que existem em uma visão, de forma igual ou em algumas vezes até de forma melhor que a visão humana, percebendo assim q</w:t>
-      </w:r>
-      <w:r>
-        <w:rPr>
-          <w:rFonts w:ascii="Times New Roman" w:eastAsia="Times New Roman" w:hAnsi="Times New Roman" w:cs="Times New Roman"/>
-          <w:sz w:val="20"/>
-          <w:szCs w:val="20"/>
-          <w:highlight w:val="white"/>
-          <w:lang w:val="pt-BR"/>
-        </w:rPr>
-        <w:t>uem está ao nosso redor ou até mesmo o que está acontecendo, podendo obter sentimentos que os olhos humanos não são capazes de perceber.</w:t>
+        <w:t>Assim que um objeto é quantificado conseguimos identificar padrões, aplicar transformações, reconhecimento e todos os outros fatores que existem em uma visão, de forma igual ou em algumas vezes até de forma melhor que a visão humana, percebendo assim quem está ao nosso redor ou até mesmo o que está acontecendo, podendo obter sentimentos que os olhos humanos não são capazes de perceber.</w:t>
       </w:r>
     </w:p>
     <w:p>
@@ -2183,25 +1985,16 @@
           <w:szCs w:val="20"/>
           <w:lang w:val="pt-BR"/>
         </w:rPr>
-        <w:t xml:space="preserve">    A maioria dos sistemas já utiliza visão computacional, seja para validar não repúdio ou lo</w:t>
-      </w:r>
-      <w:r>
-        <w:rPr>
-          <w:rFonts w:ascii="Times New Roman" w:eastAsia="Times New Roman" w:hAnsi="Times New Roman" w:cs="Times New Roman"/>
-          <w:sz w:val="20"/>
-          <w:szCs w:val="20"/>
-          <w:lang w:val="pt-BR"/>
-        </w:rPr>
-        <w:t>calizar uma pessoa em seu sistema de forma fácil e amigável. Mas a visão vai muito além disso, com carro autônomos, fazer uma imagem falar ou para reconhecer células cancerígenas de forma eficaz, em vezes melhor do que a visão humana. Um bom exemplo são os</w:t>
-      </w:r>
-      <w:r>
-        <w:rPr>
-          <w:rFonts w:ascii="Times New Roman" w:eastAsia="Times New Roman" w:hAnsi="Times New Roman" w:cs="Times New Roman"/>
-          <w:sz w:val="20"/>
-          <w:szCs w:val="20"/>
-          <w:lang w:val="pt-BR"/>
-        </w:rPr>
-        <w:t xml:space="preserve"> algoritmos de detecção em massa de câncer de mama, que segundo a pesquisadora </w:t>
+        <w:t xml:space="preserve">    A maioria dos sistemas já utiliza visão computacional, seja para validar não repúdio ou localizar uma pessoa em seu sistema de forma fácil e amigável. Mas a visão vai muito além disso, com carro autônomos, fazer uma imagem falar ou para reconhecer células cancerígenas de forma eficaz, em vezes melhor do que a visão humana. Um bom exemplo são os algoritmos de detecção em massa de </w:t>
+      </w:r>
+      <w:r>
+        <w:rPr>
+          <w:rFonts w:ascii="Times New Roman" w:eastAsia="Times New Roman" w:hAnsi="Times New Roman" w:cs="Times New Roman"/>
+          <w:sz w:val="20"/>
+          <w:szCs w:val="20"/>
+          <w:lang w:val="pt-BR"/>
+        </w:rPr>
+        <w:t xml:space="preserve">câncer de mama, que segundo a pesquisadora </w:t>
       </w:r>
       <w:proofErr w:type="spellStart"/>
       <w:r>
@@ -2235,17 +2028,7 @@
           <w:highlight w:val="white"/>
           <w:lang w:val="pt-BR"/>
         </w:rPr>
-        <w:t xml:space="preserve">, é a maior causa de morte de mulheres entre os 35 a 55 anos. Com a utilização do </w:t>
-      </w:r>
-      <w:r>
-        <w:rPr>
-          <w:rFonts w:ascii="Times New Roman" w:eastAsia="Times New Roman" w:hAnsi="Times New Roman" w:cs="Times New Roman"/>
-          <w:sz w:val="20"/>
-          <w:szCs w:val="20"/>
-          <w:highlight w:val="white"/>
-          <w:lang w:val="pt-BR"/>
-        </w:rPr>
-        <w:t>sistema CAD, Computer-</w:t>
+        <w:t>, é a maior causa de morte de mulheres entre os 35 a 55 anos. Com a utilização do sistema CAD, Computer-</w:t>
       </w:r>
       <w:proofErr w:type="spellStart"/>
       <w:r>
@@ -2289,27 +2072,7 @@
           <w:highlight w:val="white"/>
           <w:lang w:val="pt-BR"/>
         </w:rPr>
-        <w:t xml:space="preserve"> [6], propõe reduções significa</w:t>
-      </w:r>
-      <w:r>
-        <w:rPr>
-          <w:rFonts w:ascii="Times New Roman" w:eastAsia="Times New Roman" w:hAnsi="Times New Roman" w:cs="Times New Roman"/>
-          <w:sz w:val="20"/>
-          <w:szCs w:val="20"/>
-          <w:highlight w:val="white"/>
-          <w:lang w:val="pt-BR"/>
-        </w:rPr>
-        <w:t>tivas de falsos positivos e com ajuda de processamento de imagem e reconhecimento de padrão identificar fases iniciais destes cânceres. Mas o sistema CAD não é limitado a apenas um tipo de câncer consegue identificar com processamento de imagem qualquer ti</w:t>
-      </w:r>
-      <w:r>
-        <w:rPr>
-          <w:rFonts w:ascii="Times New Roman" w:eastAsia="Times New Roman" w:hAnsi="Times New Roman" w:cs="Times New Roman"/>
-          <w:sz w:val="20"/>
-          <w:szCs w:val="20"/>
-          <w:highlight w:val="white"/>
-          <w:lang w:val="pt-BR"/>
-        </w:rPr>
-        <w:t>po de câncer, seja ele pulmonar, cerebral entre outro. Na “fig. 6” temos imagens de uma identificação com o sistema CAD.</w:t>
+        <w:t xml:space="preserve"> [6], propõe reduções significativas de falsos positivos e com ajuda de processamento de imagem e reconhecimento de padrão identificar fases iniciais destes cânceres. Mas o sistema CAD não é limitado a apenas um tipo de câncer consegue identificar com processamento de imagem qualquer tipo de câncer, seja ele pulmonar, cerebral entre outro. Na “fig. 6” temos imagens de uma identificação com o sistema CAD.</w:t>
       </w:r>
     </w:p>
     <w:p>
@@ -2332,7 +2095,7 @@
           <w:highlight w:val="white"/>
         </w:rPr>
         <w:drawing>
-          <wp:inline distT="114300" distB="114300" distL="114300" distR="114300">
+          <wp:inline distT="114300" distB="114300" distL="114300" distR="114300" wp14:anchorId="2392449A" wp14:editId="3D5E97F8">
             <wp:extent cx="2753711" cy="2668270"/>
             <wp:effectExtent l="0" t="0" r="2540" b="0"/>
             <wp:docPr id="1" name="image1.png"/>
@@ -2451,17 +2214,7 @@
           <w:highlight w:val="white"/>
           <w:lang w:val="pt-BR"/>
         </w:rPr>
-        <w:t>justapleu</w:t>
-      </w:r>
-      <w:r>
-        <w:rPr>
-          <w:rFonts w:ascii="Times New Roman" w:eastAsia="Times New Roman" w:hAnsi="Times New Roman" w:cs="Times New Roman"/>
-          <w:sz w:val="16"/>
-          <w:szCs w:val="16"/>
-          <w:highlight w:val="white"/>
-          <w:lang w:val="pt-BR"/>
-        </w:rPr>
-        <w:t>ral</w:t>
+        <w:t>justapleural</w:t>
       </w:r>
       <w:proofErr w:type="spellEnd"/>
       <w:r>
@@ -2638,16 +2391,7 @@
           <w:szCs w:val="20"/>
           <w:lang w:val="pt-BR"/>
         </w:rPr>
-        <w:t xml:space="preserve"> que </w:t>
-      </w:r>
-      <w:r>
-        <w:rPr>
-          <w:rFonts w:ascii="Times New Roman" w:eastAsia="Times New Roman" w:hAnsi="Times New Roman" w:cs="Times New Roman"/>
-          <w:sz w:val="20"/>
-          <w:szCs w:val="20"/>
-          <w:lang w:val="pt-BR"/>
-        </w:rPr>
-        <w:t xml:space="preserve">estão ao seu redor. Segundo o G1 [7], a Tesla com </w:t>
+        <w:t xml:space="preserve"> que estão ao seu redor. Segundo o G1 [7], a Tesla com </w:t>
       </w:r>
       <w:r>
         <w:rPr>
@@ -2683,16 +2427,17 @@
           <w:szCs w:val="20"/>
           <w:lang w:val="pt-BR"/>
         </w:rPr>
-        <w:t xml:space="preserve"> para capturar e reconhecer qualquer objeto. Gerando uma visão ap</w:t>
-      </w:r>
-      <w:r>
-        <w:rPr>
-          <w:rFonts w:ascii="Times New Roman" w:eastAsia="Times New Roman" w:hAnsi="Times New Roman" w:cs="Times New Roman"/>
-          <w:sz w:val="20"/>
-          <w:szCs w:val="20"/>
-          <w:lang w:val="pt-BR"/>
-        </w:rPr>
-        <w:t>resentada na "fig. 7", gerando espetacular uma imagem precisa para cálculo de trajetória ou desvio de algum objeto que podem estar pelo caminho utilizando visão computacional.</w:t>
+        <w:t xml:space="preserve"> para capturar e reconhecer qualquer objeto. Gerando uma visão apresentada na "fig. 7", gerando espetacular uma imagem precisa para cálculo de trajetória ou desvio de </w:t>
+      </w:r>
+      <w:r>
+        <w:rPr>
+          <w:rFonts w:ascii="Times New Roman" w:eastAsia="Times New Roman" w:hAnsi="Times New Roman" w:cs="Times New Roman"/>
+          <w:sz w:val="20"/>
+          <w:szCs w:val="20"/>
+          <w:lang w:val="pt-BR"/>
+        </w:rPr>
+        <w:lastRenderedPageBreak/>
+        <w:t>algum objeto que podem estar pelo caminho utilizando visão computacional.</w:t>
       </w:r>
     </w:p>
     <w:p>
@@ -2722,9 +2467,8 @@
           <w:sz w:val="20"/>
           <w:szCs w:val="20"/>
         </w:rPr>
-        <w:lastRenderedPageBreak/>
         <w:drawing>
-          <wp:inline distT="114300" distB="114300" distL="114300" distR="114300">
+          <wp:inline distT="114300" distB="114300" distL="114300" distR="114300" wp14:anchorId="70F8DEA1" wp14:editId="1681C904">
             <wp:extent cx="2921876" cy="3328035"/>
             <wp:effectExtent l="0" t="0" r="0" b="0"/>
             <wp:docPr id="8" name="image8.png"/>
@@ -2947,7 +2691,7 @@
           <w:sz w:val="18"/>
           <w:szCs w:val="18"/>
         </w:rPr>
-        <w:t xml:space="preserve"> (PDF). </w:t>
+        <w:t xml:space="preserve">. </w:t>
       </w:r>
       <w:hyperlink r:id="rId18">
         <w:r>
@@ -2983,8 +2727,39 @@
           <w:sz w:val="18"/>
           <w:szCs w:val="18"/>
         </w:rPr>
-        <w:t xml:space="preserve"> 1996.</w:t>
-      </w:r>
+        <w:t xml:space="preserve"> </w:t>
+      </w:r>
+      <w:r>
+        <w:rPr>
+          <w:rFonts w:ascii="Times New Roman" w:eastAsia="Times New Roman" w:hAnsi="Times New Roman" w:cs="Times New Roman"/>
+          <w:color w:val="000000" w:themeColor="text1"/>
+          <w:sz w:val="18"/>
+          <w:szCs w:val="18"/>
+        </w:rPr>
+        <w:t>1996.</w:t>
+      </w:r>
+      <w:r>
+        <w:rPr>
+          <w:rFonts w:ascii="Times New Roman" w:eastAsia="Times New Roman" w:hAnsi="Times New Roman" w:cs="Times New Roman"/>
+          <w:color w:val="000000" w:themeColor="text1"/>
+          <w:sz w:val="18"/>
+          <w:szCs w:val="18"/>
+        </w:rPr>
+        <w:t xml:space="preserve"> </w:t>
+      </w:r>
+      <w:hyperlink r:id="rId19" w:history="1">
+        <w:r>
+          <w:rPr>
+            <w:rStyle w:val="Hyperlink"/>
+            <w:rFonts w:ascii="Times New Roman" w:hAnsi="Times New Roman" w:cs="Times New Roman"/>
+            <w:color w:val="000000" w:themeColor="text1"/>
+            <w:sz w:val="18"/>
+            <w:szCs w:val="18"/>
+            <w:u w:val="none"/>
+          </w:rPr>
+          <w:t>http://cds.cern.ch/record/400313/files/p21.pdf</w:t>
+        </w:r>
+      </w:hyperlink>
     </w:p>
     <w:p>
       <w:pPr>
@@ -4529,6 +4304,18 @@
       <w:contextualSpacing/>
     </w:pPr>
   </w:style>
+  <w:style w:type="character" w:styleId="Hyperlink">
+    <w:name w:val="Hyperlink"/>
+    <w:basedOn w:val="Fontepargpadro"/>
+    <w:uiPriority w:val="99"/>
+    <w:semiHidden/>
+    <w:unhideWhenUsed/>
+    <w:rsid w:val="001C4674"/>
+    <w:rPr>
+      <w:color w:val="0000FF"/>
+      <w:u w:val="single"/>
+    </w:rPr>
+  </w:style>
 </w:styles>
 </file>
 
@@ -4857,7 +4644,7 @@
 </file>
 
 <file path=customXml/itemProps1.xml><?xml version="1.0" encoding="utf-8"?>
-<ds:datastoreItem xmlns:ds="http://schemas.openxmlformats.org/officeDocument/2006/customXml" ds:itemID="{BB6A3524-6003-CD45-A6B2-48D13C8E1803}">
+<ds:datastoreItem xmlns:ds="http://schemas.openxmlformats.org/officeDocument/2006/customXml" ds:itemID="{F3EEA9F5-EED1-46D9-AC7B-835D440E6460}">
   <ds:schemaRefs>
     <ds:schemaRef ds:uri="http://schemas.openxmlformats.org/officeDocument/2006/bibliography"/>
   </ds:schemaRefs>

</xml_diff>